<commit_message>
Added: ofertas y filtro de ofertas
</commit_message>
<xml_diff>
--- a/otros/Memoría.docx
+++ b/otros/Memoría.docx
@@ -3,13 +3,28 @@
 <w:document xmlns:wpc="http://schemas.microsoft.com/office/word/2010/wordprocessingCanvas" xmlns:cx="http://schemas.microsoft.com/office/drawing/2014/chartex" xmlns:cx1="http://schemas.microsoft.com/office/drawing/2015/9/8/chartex" xmlns:cx2="http://schemas.microsoft.com/office/drawing/2015/10/21/chartex" xmlns:cx3="http://schemas.microsoft.com/office/drawing/2016/5/9/chartex" xmlns:cx4="http://schemas.microsoft.com/office/drawing/2016/5/10/chartex" xmlns:cx5="http://schemas.microsoft.com/office/drawing/2016/5/11/chartex" xmlns:cx6="http://schemas.microsoft.com/office/drawing/2016/5/12/chartex" xmlns:cx7="http://schemas.microsoft.com/office/drawing/2016/5/13/chartex" xmlns:cx8="http://schemas.microsoft.com/office/drawing/2016/5/14/chartex" xmlns:mc="http://schemas.openxmlformats.org/markup-compatibility/2006" xmlns:aink="http://schemas.microsoft.com/office/drawing/2016/ink" xmlns:am3d="http://schemas.microsoft.com/office/drawing/2017/model3d" xmlns:o="urn:schemas-microsoft-com:office:office" xmlns:r="http://schemas.openxmlformats.org/officeDocument/2006/relationships" xmlns:m="http://schemas.openxmlformats.org/officeDocument/2006/math" xmlns:v="urn:schemas-microsoft-com:vml" xmlns:wp14="http://schemas.microsoft.com/office/word/2010/wordprocessingDrawing" xmlns:wp="http://schemas.openxmlformats.org/drawingml/2006/wordprocessingDrawing" xmlns:w10="urn:schemas-microsoft-com:office:word" xmlns:w="http://schemas.openxmlformats.org/wordprocessingml/2006/main" xmlns:w14="http://schemas.microsoft.com/office/word/2010/wordml" xmlns:w15="http://schemas.microsoft.com/office/word/2012/wordml" xmlns:w16cid="http://schemas.microsoft.com/office/word/2016/wordml/cid" xmlns:w16se="http://schemas.microsoft.com/office/word/2015/wordml/symex" xmlns:wpg="http://schemas.microsoft.com/office/word/2010/wordprocessingGroup" xmlns:wpi="http://schemas.microsoft.com/office/word/2010/wordprocessingInk" xmlns:wne="http://schemas.microsoft.com/office/word/2006/wordml" xmlns:wps="http://schemas.microsoft.com/office/word/2010/wordprocessingShape" mc:Ignorable="w14 w15 w16se w16cid wp14">
   <w:body>
     <w:p>
-      <w:r>
-        <w:t>carrito.php : clase que permite manejar el carrito de la compra del cliente.</w:t>
-      </w:r>
-    </w:p>
-    <w:p>
-      <w:r>
-        <w:t>producto.php: permite crear una instancia de cada producto que se añade en el carrito.</w:t>
+      <w:proofErr w:type="spellStart"/>
+      <w:proofErr w:type="gramStart"/>
+      <w:r>
+        <w:t>carrito.php</w:t>
+      </w:r>
+      <w:proofErr w:type="spellEnd"/>
+      <w:r>
+        <w:t xml:space="preserve"> :</w:t>
+      </w:r>
+      <w:proofErr w:type="gramEnd"/>
+      <w:r>
+        <w:t xml:space="preserve"> clase que permite manejar el carrito de la compra del cliente.</w:t>
+      </w:r>
+    </w:p>
+    <w:p>
+      <w:proofErr w:type="spellStart"/>
+      <w:r>
+        <w:t>producto.php</w:t>
+      </w:r>
+      <w:proofErr w:type="spellEnd"/>
+      <w:r>
+        <w:t>: permite crear una instancia de cada producto que se añade en el carrito.</w:t>
       </w:r>
     </w:p>
     <w:p/>
@@ -20,7 +35,23 @@
     </w:p>
     <w:p>
       <w:r>
-        <w:t>usuarios: añadido el campo pedido_activo que representa el id del pedido que se esta realizando.</w:t>
+        <w:t xml:space="preserve">usuarios: añadido el campo </w:t>
+      </w:r>
+      <w:proofErr w:type="spellStart"/>
+      <w:r>
+        <w:t>pedido_activo</w:t>
+      </w:r>
+      <w:proofErr w:type="spellEnd"/>
+      <w:r>
+        <w:t xml:space="preserve"> que representa el id del pedido que se </w:t>
+      </w:r>
+      <w:proofErr w:type="spellStart"/>
+      <w:r>
+        <w:t>esta</w:t>
+      </w:r>
+      <w:proofErr w:type="spellEnd"/>
+      <w:r>
+        <w:t xml:space="preserve"> realizando.</w:t>
       </w:r>
     </w:p>
     <w:p>
@@ -34,16 +65,53 @@
     <w:p>
       <w:r>
         <w:t xml:space="preserve">productos: </w:t>
+      </w:r>
+      <w:r>
+        <w:t>Añadido el valor “</w:t>
+      </w:r>
+      <w:proofErr w:type="spellStart"/>
+      <w:r>
+        <w:t>en_carro</w:t>
+      </w:r>
+      <w:proofErr w:type="spellEnd"/>
+      <w:r>
+        <w:t>” en el campo estado que indica que el producto se encuentra en el carro de la compra del cliente.</w:t>
+      </w:r>
+    </w:p>
+    <w:p>
+      <w:proofErr w:type="spellStart"/>
+      <w:r>
+        <w:t>productos_disponibles</w:t>
+      </w:r>
+      <w:proofErr w:type="spellEnd"/>
+      <w:r>
+        <w:t xml:space="preserve">: se cambiaron los tipos a deporte, maquina, </w:t>
+      </w:r>
+      <w:proofErr w:type="spellStart"/>
+      <w:r>
+        <w:t>prendaMujer</w:t>
+      </w:r>
+      <w:proofErr w:type="spellEnd"/>
+      <w:r>
+        <w:t xml:space="preserve"> y </w:t>
+      </w:r>
+      <w:proofErr w:type="spellStart"/>
+      <w:r>
+        <w:t>prendaHombre</w:t>
+      </w:r>
+      <w:proofErr w:type="spellEnd"/>
+      <w:r>
+        <w:t>.</w:t>
+      </w:r>
+      <w:r>
+        <w:t xml:space="preserve"> Se ha añadido el campo descuento para indicar el porcentaje de descuento que tiene un producto en caso de ser oferta.</w:t>
       </w:r>
       <w:bookmarkStart w:id="0" w:name="_GoBack"/>
       <w:bookmarkEnd w:id="0"/>
-      <w:r>
-        <w:t>Añadido el valor “en_carro” en el campo estado que indica que el producto se encuentra en el carro de la compra del cliente.</w:t>
-      </w:r>
-    </w:p>
-    <w:p>
-      <w:r>
-        <w:t>productos_disponibles: se cambiaron los tipos a deporte, maquina, prendaMujer y prendaHombre.</w:t>
+    </w:p>
+    <w:p>
+      <w:r>
+        <w:t>Se ha eliminado la tabla ofertas.</w:t>
       </w:r>
     </w:p>
     <w:p>
@@ -56,6 +124,7 @@
         <w:t>No se ha implementado el poder alquilar un producto por dificultad.</w:t>
       </w:r>
     </w:p>
+    <w:p/>
     <w:sectPr>
       <w:pgSz w:w="11906" w:h="16838"/>
       <w:pgMar w:top="1417" w:right="1701" w:bottom="1417" w:left="1701" w:header="708" w:footer="708" w:gutter="0"/>

</xml_diff>